<commit_message>
subo diagrama de clases corregid y el diagrama conceptual
</commit_message>
<xml_diff>
--- a/Documento final/Documento final proyecto BD transporte.docx
+++ b/Documento final/Documento final proyecto BD transporte.docx
@@ -18417,6 +18417,54 @@
           <w:lang w:val="es-CO"/>
         </w:rPr>
       </w:pPr>
+      <w:r>
+        <w:rPr>
+          <w:noProof/>
+          <w:color w:val="FF0000"/>
+          <w:lang w:val="es-CO"/>
+        </w:rPr>
+        <w:drawing>
+          <wp:inline distT="0" distB="0" distL="0" distR="0" wp14:anchorId="342B2DB1" wp14:editId="20FA317B">
+            <wp:extent cx="5943600" cy="4356100"/>
+            <wp:effectExtent l="0" t="0" r="0" b="6350"/>
+            <wp:docPr id="2086818853" name="Imagen 1" descr="Diagrama&#10;&#10;El contenido generado por IA puede ser incorrecto."/>
+            <wp:cNvGraphicFramePr>
+              <a:graphicFrameLocks xmlns:a="http://schemas.openxmlformats.org/drawingml/2006/main" noChangeAspect="1"/>
+            </wp:cNvGraphicFramePr>
+            <a:graphic xmlns:a="http://schemas.openxmlformats.org/drawingml/2006/main">
+              <a:graphicData uri="http://schemas.openxmlformats.org/drawingml/2006/picture">
+                <pic:pic xmlns:pic="http://schemas.openxmlformats.org/drawingml/2006/picture">
+                  <pic:nvPicPr>
+                    <pic:cNvPr id="2086818853" name="Imagen 1" descr="Diagrama&#10;&#10;El contenido generado por IA puede ser incorrecto."/>
+                    <pic:cNvPicPr/>
+                  </pic:nvPicPr>
+                  <pic:blipFill>
+                    <a:blip r:embed="rId10">
+                      <a:extLst>
+                        <a:ext uri="{28A0092B-C50C-407E-A947-70E740481C1C}">
+                          <a14:useLocalDpi xmlns:a14="http://schemas.microsoft.com/office/drawing/2010/main" val="0"/>
+                        </a:ext>
+                      </a:extLst>
+                    </a:blip>
+                    <a:stretch>
+                      <a:fillRect/>
+                    </a:stretch>
+                  </pic:blipFill>
+                  <pic:spPr>
+                    <a:xfrm>
+                      <a:off x="0" y="0"/>
+                      <a:ext cx="5943600" cy="4356100"/>
+                    </a:xfrm>
+                    <a:prstGeom prst="rect">
+                      <a:avLst/>
+                    </a:prstGeom>
+                  </pic:spPr>
+                </pic:pic>
+              </a:graphicData>
+            </a:graphic>
+          </wp:inline>
+        </w:drawing>
+      </w:r>
     </w:p>
     <w:p>
       <w:pPr>
@@ -18464,7 +18512,6 @@
           <w:szCs w:val="24"/>
           <w:lang w:val="es-CO"/>
         </w:rPr>
-        <w:lastRenderedPageBreak/>
         <w:drawing>
           <wp:inline distT="0" distB="0" distL="0" distR="0" wp14:anchorId="2A77F2DD" wp14:editId="322B9DB4">
             <wp:extent cx="6347894" cy="2939970"/>
@@ -18481,7 +18528,7 @@
                     <pic:cNvPicPr/>
                   </pic:nvPicPr>
                   <pic:blipFill>
-                    <a:blip r:embed="rId10" cstate="print">
+                    <a:blip r:embed="rId11" cstate="print">
                       <a:extLst>
                         <a:ext uri="{28A0092B-C50C-407E-A947-70E740481C1C}">
                           <a14:useLocalDpi xmlns:a14="http://schemas.microsoft.com/office/drawing/2010/main" val="0"/>
@@ -18570,7 +18617,7 @@
                     <pic:cNvPicPr/>
                   </pic:nvPicPr>
                   <pic:blipFill>
-                    <a:blip r:embed="rId11">
+                    <a:blip r:embed="rId12">
                       <a:extLst>
                         <a:ext uri="{28A0092B-C50C-407E-A947-70E740481C1C}">
                           <a14:useLocalDpi xmlns:a14="http://schemas.microsoft.com/office/drawing/2010/main" val="0"/>
@@ -18675,7 +18722,7 @@
           <w:noProof/>
         </w:rPr>
         <w:drawing>
-          <wp:anchor distT="0" distB="0" distL="114300" distR="114300" simplePos="0" relativeHeight="251661312" behindDoc="0" locked="0" layoutInCell="1" allowOverlap="1" wp14:anchorId="24DC2DA4" wp14:editId="2DCFA992">
+          <wp:anchor distT="0" distB="0" distL="114300" distR="114300" simplePos="0" relativeHeight="251658240" behindDoc="0" locked="0" layoutInCell="1" allowOverlap="1" wp14:anchorId="24DC2DA4" wp14:editId="2DCFA992">
             <wp:simplePos x="0" y="0"/>
             <wp:positionH relativeFrom="margin">
               <wp:align>center</wp:align>
@@ -18706,7 +18753,7 @@
                     <pic:cNvPicPr/>
                   </pic:nvPicPr>
                   <pic:blipFill>
-                    <a:blip r:embed="rId12">
+                    <a:blip r:embed="rId13">
                       <a:extLst>
                         <a:ext uri="{28A0092B-C50C-407E-A947-70E740481C1C}">
                           <a14:useLocalDpi xmlns:a14="http://schemas.microsoft.com/office/drawing/2010/main" val="0"/>
@@ -18980,9 +19027,8 @@
         <w:rPr>
           <w:noProof/>
         </w:rPr>
-        <w:lastRenderedPageBreak/>
         <w:drawing>
-          <wp:anchor distT="0" distB="0" distL="114300" distR="114300" simplePos="0" relativeHeight="251696128" behindDoc="0" locked="0" layoutInCell="1" allowOverlap="1" wp14:anchorId="2B810AC4" wp14:editId="50C0A09C">
+          <wp:anchor distT="0" distB="0" distL="114300" distR="114300" simplePos="0" relativeHeight="251658241" behindDoc="0" locked="0" layoutInCell="1" allowOverlap="1" wp14:anchorId="2B810AC4" wp14:editId="50C0A09C">
             <wp:simplePos x="0" y="0"/>
             <wp:positionH relativeFrom="column">
               <wp:posOffset>-343535</wp:posOffset>
@@ -19015,7 +19061,7 @@
                     </pic:cNvPicPr>
                   </pic:nvPicPr>
                   <pic:blipFill>
-                    <a:blip r:embed="rId13">
+                    <a:blip r:embed="rId14">
                       <a:extLst>
                         <a:ext uri="{28A0092B-C50C-407E-A947-70E740481C1C}">
                           <a14:useLocalDpi xmlns:a14="http://schemas.microsoft.com/office/drawing/2010/main" val="0"/>
@@ -19054,7 +19100,7 @@
           <w:noProof/>
         </w:rPr>
         <w:drawing>
-          <wp:anchor distT="0" distB="0" distL="114300" distR="114300" simplePos="0" relativeHeight="251701248" behindDoc="0" locked="0" layoutInCell="1" allowOverlap="1" wp14:anchorId="1086B9DA" wp14:editId="0FB7FD14">
+          <wp:anchor distT="0" distB="0" distL="114300" distR="114300" simplePos="0" relativeHeight="251658246" behindDoc="0" locked="0" layoutInCell="1" allowOverlap="1" wp14:anchorId="1086B9DA" wp14:editId="594A79C9">
             <wp:simplePos x="0" y="0"/>
             <wp:positionH relativeFrom="column">
               <wp:posOffset>4051935</wp:posOffset>
@@ -19087,7 +19133,7 @@
                     </pic:cNvPicPr>
                   </pic:nvPicPr>
                   <pic:blipFill>
-                    <a:blip r:embed="rId14" cstate="print">
+                    <a:blip r:embed="rId15" cstate="print">
                       <a:extLst>
                         <a:ext uri="{28A0092B-C50C-407E-A947-70E740481C1C}">
                           <a14:useLocalDpi xmlns:a14="http://schemas.microsoft.com/office/drawing/2010/main" val="0"/>
@@ -19163,7 +19209,7 @@
           <w:noProof/>
         </w:rPr>
         <w:drawing>
-          <wp:anchor distT="0" distB="0" distL="114300" distR="114300" simplePos="0" relativeHeight="251698176" behindDoc="0" locked="0" layoutInCell="1" allowOverlap="1" wp14:anchorId="1B949FF6" wp14:editId="3C4BB2AA">
+          <wp:anchor distT="0" distB="0" distL="114300" distR="114300" simplePos="0" relativeHeight="251658243" behindDoc="0" locked="0" layoutInCell="1" allowOverlap="1" wp14:anchorId="1B949FF6" wp14:editId="3C4BB2AA">
             <wp:simplePos x="0" y="0"/>
             <wp:positionH relativeFrom="column">
               <wp:posOffset>2844800</wp:posOffset>
@@ -19196,7 +19242,7 @@
                     </pic:cNvPicPr>
                   </pic:nvPicPr>
                   <pic:blipFill>
-                    <a:blip r:embed="rId15">
+                    <a:blip r:embed="rId16">
                       <a:extLst>
                         <a:ext uri="{28A0092B-C50C-407E-A947-70E740481C1C}">
                           <a14:useLocalDpi xmlns:a14="http://schemas.microsoft.com/office/drawing/2010/main" val="0"/>
@@ -19235,7 +19281,7 @@
           <w:noProof/>
         </w:rPr>
         <w:drawing>
-          <wp:anchor distT="0" distB="0" distL="114300" distR="114300" simplePos="0" relativeHeight="251697152" behindDoc="0" locked="0" layoutInCell="1" allowOverlap="1" wp14:anchorId="2FC969F3" wp14:editId="07E2177C">
+          <wp:anchor distT="0" distB="0" distL="114300" distR="114300" simplePos="0" relativeHeight="251658242" behindDoc="0" locked="0" layoutInCell="1" allowOverlap="1" wp14:anchorId="2FC969F3" wp14:editId="07E2177C">
             <wp:simplePos x="0" y="0"/>
             <wp:positionH relativeFrom="column">
               <wp:posOffset>-139700</wp:posOffset>
@@ -19268,7 +19314,7 @@
                     </pic:cNvPicPr>
                   </pic:nvPicPr>
                   <pic:blipFill>
-                    <a:blip r:embed="rId16">
+                    <a:blip r:embed="rId17">
                       <a:extLst>
                         <a:ext uri="{28A0092B-C50C-407E-A947-70E740481C1C}">
                           <a14:useLocalDpi xmlns:a14="http://schemas.microsoft.com/office/drawing/2010/main" val="0"/>
@@ -19316,7 +19362,7 @@
           <w:noProof/>
         </w:rPr>
         <w:drawing>
-          <wp:anchor distT="0" distB="0" distL="114300" distR="114300" simplePos="0" relativeHeight="251700224" behindDoc="0" locked="0" layoutInCell="1" allowOverlap="1" wp14:anchorId="5CF250FD" wp14:editId="7F2C3C30">
+          <wp:anchor distT="0" distB="0" distL="114300" distR="114300" simplePos="0" relativeHeight="251658245" behindDoc="0" locked="0" layoutInCell="1" allowOverlap="1" wp14:anchorId="5CF250FD" wp14:editId="7F2C3C30">
             <wp:simplePos x="0" y="0"/>
             <wp:positionH relativeFrom="column">
               <wp:posOffset>3476625</wp:posOffset>
@@ -19349,7 +19395,7 @@
                     </pic:cNvPicPr>
                   </pic:nvPicPr>
                   <pic:blipFill>
-                    <a:blip r:embed="rId17">
+                    <a:blip r:embed="rId18">
                       <a:extLst>
                         <a:ext uri="{28A0092B-C50C-407E-A947-70E740481C1C}">
                           <a14:useLocalDpi xmlns:a14="http://schemas.microsoft.com/office/drawing/2010/main" val="0"/>
@@ -19388,7 +19434,7 @@
           <w:noProof/>
         </w:rPr>
         <w:drawing>
-          <wp:anchor distT="0" distB="0" distL="114300" distR="114300" simplePos="0" relativeHeight="251699200" behindDoc="0" locked="0" layoutInCell="1" allowOverlap="1" wp14:anchorId="5719DF36" wp14:editId="0BD6CB20">
+          <wp:anchor distT="0" distB="0" distL="114300" distR="114300" simplePos="0" relativeHeight="251658244" behindDoc="0" locked="0" layoutInCell="1" allowOverlap="1" wp14:anchorId="5719DF36" wp14:editId="0BD6CB20">
             <wp:simplePos x="0" y="0"/>
             <wp:positionH relativeFrom="column">
               <wp:posOffset>-182880</wp:posOffset>
@@ -19413,7 +19459,7 @@
                     </pic:cNvPicPr>
                   </pic:nvPicPr>
                   <pic:blipFill>
-                    <a:blip r:embed="rId18">
+                    <a:blip r:embed="rId19">
                       <a:extLst>
                         <a:ext uri="{28A0092B-C50C-407E-A947-70E740481C1C}">
                           <a14:useLocalDpi xmlns:a14="http://schemas.microsoft.com/office/drawing/2010/main" val="0"/>
@@ -19514,9 +19560,8 @@
         <w:rPr>
           <w:noProof/>
         </w:rPr>
-        <w:lastRenderedPageBreak/>
         <w:drawing>
-          <wp:anchor distT="0" distB="0" distL="114300" distR="114300" simplePos="0" relativeHeight="251702272" behindDoc="0" locked="0" layoutInCell="1" allowOverlap="1" wp14:anchorId="16950AA3" wp14:editId="2AC8CBC6">
+          <wp:anchor distT="0" distB="0" distL="114300" distR="114300" simplePos="0" relativeHeight="251658247" behindDoc="0" locked="0" layoutInCell="1" allowOverlap="1" wp14:anchorId="16950AA3" wp14:editId="2AC8CBC6">
             <wp:simplePos x="0" y="0"/>
             <wp:positionH relativeFrom="column">
               <wp:posOffset>277495</wp:posOffset>
@@ -19549,7 +19594,7 @@
                     </pic:cNvPicPr>
                   </pic:nvPicPr>
                   <pic:blipFill>
-                    <a:blip r:embed="rId19">
+                    <a:blip r:embed="rId20">
                       <a:extLst>
                         <a:ext uri="{28A0092B-C50C-407E-A947-70E740481C1C}">
                           <a14:useLocalDpi xmlns:a14="http://schemas.microsoft.com/office/drawing/2010/main" val="0"/>
@@ -19709,6 +19754,7 @@
         <w:spacing w:after="160"/>
       </w:pPr>
       <w:r>
+        <w:lastRenderedPageBreak/>
         <w:t>Para implementar la solución creamos las tablas descritas en el diagrama de clases, una vez se realizó la inserción de 50 datos en cada una de ellas se verifico que este proceso se hubiera realizado de manera correcta realizando las consultas básicas a todas las tablas, el resultado de esto fue el siguiente:</w:t>
       </w:r>
     </w:p>
@@ -19746,7 +19792,7 @@
                     <pic:cNvPicPr/>
                   </pic:nvPicPr>
                   <pic:blipFill>
-                    <a:blip r:embed="rId20"/>
+                    <a:blip r:embed="rId21"/>
                     <a:stretch>
                       <a:fillRect/>
                     </a:stretch>
@@ -19785,7 +19831,6 @@
         <w:rPr>
           <w:noProof/>
         </w:rPr>
-        <w:lastRenderedPageBreak/>
         <w:drawing>
           <wp:inline distT="0" distB="0" distL="0" distR="0" wp14:anchorId="07A913C2" wp14:editId="7C67BAF6">
             <wp:extent cx="5943600" cy="1668145"/>
@@ -19802,7 +19847,7 @@
                     <pic:cNvPicPr/>
                   </pic:nvPicPr>
                   <pic:blipFill>
-                    <a:blip r:embed="rId21"/>
+                    <a:blip r:embed="rId22"/>
                     <a:stretch>
                       <a:fillRect/>
                     </a:stretch>
@@ -19857,7 +19902,7 @@
                     <pic:cNvPicPr/>
                   </pic:nvPicPr>
                   <pic:blipFill>
-                    <a:blip r:embed="rId22"/>
+                    <a:blip r:embed="rId23"/>
                     <a:stretch>
                       <a:fillRect/>
                     </a:stretch>
@@ -19896,6 +19941,7 @@
         <w:rPr>
           <w:noProof/>
         </w:rPr>
+        <w:lastRenderedPageBreak/>
         <w:drawing>
           <wp:inline distT="0" distB="0" distL="0" distR="0" wp14:anchorId="292FB228" wp14:editId="25D269CC">
             <wp:extent cx="4496427" cy="2476846"/>
@@ -19912,7 +19958,7 @@
                     <pic:cNvPicPr/>
                   </pic:nvPicPr>
                   <pic:blipFill>
-                    <a:blip r:embed="rId23"/>
+                    <a:blip r:embed="rId24"/>
                     <a:stretch>
                       <a:fillRect/>
                     </a:stretch>
@@ -19951,7 +19997,6 @@
         <w:rPr>
           <w:noProof/>
         </w:rPr>
-        <w:lastRenderedPageBreak/>
         <w:drawing>
           <wp:inline distT="0" distB="0" distL="0" distR="0" wp14:anchorId="1431729B" wp14:editId="48066053">
             <wp:extent cx="4601217" cy="2257740"/>
@@ -19968,7 +20013,7 @@
                     <pic:cNvPicPr/>
                   </pic:nvPicPr>
                   <pic:blipFill>
-                    <a:blip r:embed="rId24"/>
+                    <a:blip r:embed="rId25"/>
                     <a:stretch>
                       <a:fillRect/>
                     </a:stretch>
@@ -20023,7 +20068,7 @@
                     <pic:cNvPicPr/>
                   </pic:nvPicPr>
                   <pic:blipFill>
-                    <a:blip r:embed="rId25"/>
+                    <a:blip r:embed="rId26"/>
                     <a:stretch>
                       <a:fillRect/>
                     </a:stretch>
@@ -20062,6 +20107,7 @@
         <w:rPr>
           <w:noProof/>
         </w:rPr>
+        <w:lastRenderedPageBreak/>
         <w:drawing>
           <wp:inline distT="0" distB="0" distL="0" distR="0" wp14:anchorId="7188B1A3" wp14:editId="2413C0DD">
             <wp:extent cx="3277057" cy="2238687"/>
@@ -20078,7 +20124,7 @@
                     <pic:cNvPicPr/>
                   </pic:nvPicPr>
                   <pic:blipFill>
-                    <a:blip r:embed="rId26"/>
+                    <a:blip r:embed="rId27"/>
                     <a:stretch>
                       <a:fillRect/>
                     </a:stretch>
@@ -20114,7 +20160,6 @@
         <w:spacing w:after="160"/>
       </w:pPr>
       <w:r>
-        <w:lastRenderedPageBreak/>
         <w:t>script consulta 1:</w:t>
       </w:r>
       <w:r>
@@ -20155,7 +20200,7 @@
                     <pic:cNvPicPr/>
                   </pic:nvPicPr>
                   <pic:blipFill>
-                    <a:blip r:embed="rId27"/>
+                    <a:blip r:embed="rId28"/>
                     <a:stretch>
                       <a:fillRect/>
                     </a:stretch>
@@ -20226,7 +20271,7 @@
                     <pic:cNvPicPr/>
                   </pic:nvPicPr>
                   <pic:blipFill>
-                    <a:blip r:embed="rId28"/>
+                    <a:blip r:embed="rId29"/>
                     <a:stretch>
                       <a:fillRect/>
                     </a:stretch>
@@ -20276,7 +20321,7 @@
           <w:noProof/>
         </w:rPr>
         <w:drawing>
-          <wp:anchor distT="0" distB="0" distL="114300" distR="114300" simplePos="0" relativeHeight="251704320" behindDoc="0" locked="0" layoutInCell="1" allowOverlap="1" wp14:anchorId="793E4F41" wp14:editId="667366C6">
+          <wp:anchor distT="0" distB="0" distL="114300" distR="114300" simplePos="0" relativeHeight="251658248" behindDoc="0" locked="0" layoutInCell="1" allowOverlap="1" wp14:anchorId="793E4F41" wp14:editId="667366C6">
             <wp:simplePos x="0" y="0"/>
             <wp:positionH relativeFrom="margin">
               <wp:align>left</wp:align>
@@ -20307,7 +20352,7 @@
                     <pic:cNvPicPr/>
                   </pic:nvPicPr>
                   <pic:blipFill>
-                    <a:blip r:embed="rId29">
+                    <a:blip r:embed="rId30">
                       <a:extLst>
                         <a:ext uri="{28A0092B-C50C-407E-A947-70E740481C1C}">
                           <a14:useLocalDpi xmlns:a14="http://schemas.microsoft.com/office/drawing/2010/main" val="0"/>
@@ -20380,6 +20425,7 @@
           <w:noProof/>
           <w:lang w:val="en-US"/>
         </w:rPr>
+        <w:lastRenderedPageBreak/>
         <w:drawing>
           <wp:inline distT="0" distB="0" distL="0" distR="0" wp14:anchorId="743AA500" wp14:editId="08D8E07F">
             <wp:extent cx="3153215" cy="1981477"/>
@@ -20396,7 +20442,7 @@
                     <pic:cNvPicPr/>
                   </pic:nvPicPr>
                   <pic:blipFill>
-                    <a:blip r:embed="rId30"/>
+                    <a:blip r:embed="rId31"/>
                     <a:stretch>
                       <a:fillRect/>
                     </a:stretch>
@@ -20457,7 +20503,7 @@
                     <pic:cNvPicPr/>
                   </pic:nvPicPr>
                   <pic:blipFill>
-                    <a:blip r:embed="rId31"/>
+                    <a:blip r:embed="rId32"/>
                     <a:stretch>
                       <a:fillRect/>
                     </a:stretch>
@@ -20512,7 +20558,7 @@
                     <pic:cNvPicPr/>
                   </pic:nvPicPr>
                   <pic:blipFill>
-                    <a:blip r:embed="rId32"/>
+                    <a:blip r:embed="rId33"/>
                     <a:stretch>
                       <a:fillRect/>
                     </a:stretch>
@@ -20539,7 +20585,6 @@
         <w:spacing w:after="160"/>
       </w:pPr>
       <w:r>
-        <w:lastRenderedPageBreak/>
         <w:t>Script consulta 4:</w:t>
       </w:r>
     </w:p>
@@ -20568,7 +20613,7 @@
                     <pic:cNvPicPr/>
                   </pic:nvPicPr>
                   <pic:blipFill>
-                    <a:blip r:embed="rId33"/>
+                    <a:blip r:embed="rId34"/>
                     <a:stretch>
                       <a:fillRect/>
                     </a:stretch>
@@ -20623,7 +20668,7 @@
                     <pic:cNvPicPr/>
                   </pic:nvPicPr>
                   <pic:blipFill>
-                    <a:blip r:embed="rId34"/>
+                    <a:blip r:embed="rId35"/>
                     <a:stretch>
                       <a:fillRect/>
                     </a:stretch>
@@ -20684,7 +20729,7 @@
                     <pic:cNvPicPr/>
                   </pic:nvPicPr>
                   <pic:blipFill>
-                    <a:blip r:embed="rId35"/>
+                    <a:blip r:embed="rId36"/>
                     <a:stretch>
                       <a:fillRect/>
                     </a:stretch>
@@ -20739,7 +20784,7 @@
                     <pic:cNvPicPr/>
                   </pic:nvPicPr>
                   <pic:blipFill>
-                    <a:blip r:embed="rId36"/>
+                    <a:blip r:embed="rId37"/>
                     <a:stretch>
                       <a:fillRect/>
                     </a:stretch>
@@ -20794,7 +20839,7 @@
                     <pic:cNvPicPr/>
                   </pic:nvPicPr>
                   <pic:blipFill>
-                    <a:blip r:embed="rId37"/>
+                    <a:blip r:embed="rId38"/>
                     <a:stretch>
                       <a:fillRect/>
                     </a:stretch>
@@ -20849,7 +20894,7 @@
                     <pic:cNvPicPr/>
                   </pic:nvPicPr>
                   <pic:blipFill>
-                    <a:blip r:embed="rId38"/>
+                    <a:blip r:embed="rId39"/>
                     <a:stretch>
                       <a:fillRect/>
                     </a:stretch>
@@ -20916,7 +20961,7 @@
                     <pic:cNvPicPr/>
                   </pic:nvPicPr>
                   <pic:blipFill>
-                    <a:blip r:embed="rId39"/>
+                    <a:blip r:embed="rId40"/>
                     <a:stretch>
                       <a:fillRect/>
                     </a:stretch>
@@ -20972,7 +21017,7 @@
                     <pic:cNvPicPr/>
                   </pic:nvPicPr>
                   <pic:blipFill>
-                    <a:blip r:embed="rId40"/>
+                    <a:blip r:embed="rId41"/>
                     <a:stretch>
                       <a:fillRect/>
                     </a:stretch>
@@ -21045,7 +21090,7 @@
                     <pic:cNvPicPr/>
                   </pic:nvPicPr>
                   <pic:blipFill>
-                    <a:blip r:embed="rId41"/>
+                    <a:blip r:embed="rId42"/>
                     <a:stretch>
                       <a:fillRect/>
                     </a:stretch>
@@ -21106,7 +21151,7 @@
                     <pic:cNvPicPr/>
                   </pic:nvPicPr>
                   <pic:blipFill>
-                    <a:blip r:embed="rId42"/>
+                    <a:blip r:embed="rId43"/>
                     <a:stretch>
                       <a:fillRect/>
                     </a:stretch>
@@ -21179,7 +21224,7 @@
                     <pic:cNvPicPr/>
                   </pic:nvPicPr>
                   <pic:blipFill>
-                    <a:blip r:embed="rId43"/>
+                    <a:blip r:embed="rId44"/>
                     <a:stretch>
                       <a:fillRect/>
                     </a:stretch>
@@ -21234,7 +21279,7 @@
                     <pic:cNvPicPr/>
                   </pic:nvPicPr>
                   <pic:blipFill>
-                    <a:blip r:embed="rId44"/>
+                    <a:blip r:embed="rId45"/>
                     <a:stretch>
                       <a:fillRect/>
                     </a:stretch>
@@ -21290,7 +21335,7 @@
                     <pic:cNvPicPr/>
                   </pic:nvPicPr>
                   <pic:blipFill>
-                    <a:blip r:embed="rId45"/>
+                    <a:blip r:embed="rId46"/>
                     <a:stretch>
                       <a:fillRect/>
                     </a:stretch>
@@ -21345,7 +21390,7 @@
                     <pic:cNvPicPr/>
                   </pic:nvPicPr>
                   <pic:blipFill>
-                    <a:blip r:embed="rId46"/>
+                    <a:blip r:embed="rId47"/>
                     <a:stretch>
                       <a:fillRect/>
                     </a:stretch>
@@ -21409,7 +21454,7 @@
                     <pic:cNvPicPr/>
                   </pic:nvPicPr>
                   <pic:blipFill>
-                    <a:blip r:embed="rId47"/>
+                    <a:blip r:embed="rId48"/>
                     <a:stretch>
                       <a:fillRect/>
                     </a:stretch>
@@ -21464,7 +21509,7 @@
                     <pic:cNvPicPr/>
                   </pic:nvPicPr>
                   <pic:blipFill>
-                    <a:blip r:embed="rId48"/>
+                    <a:blip r:embed="rId49"/>
                     <a:stretch>
                       <a:fillRect/>
                     </a:stretch>
@@ -21519,7 +21564,7 @@
                     <pic:cNvPicPr/>
                   </pic:nvPicPr>
                   <pic:blipFill>
-                    <a:blip r:embed="rId49"/>
+                    <a:blip r:embed="rId50"/>
                     <a:stretch>
                       <a:fillRect/>
                     </a:stretch>
@@ -21584,7 +21629,7 @@
                     <pic:cNvPicPr/>
                   </pic:nvPicPr>
                   <pic:blipFill>
-                    <a:blip r:embed="rId50"/>
+                    <a:blip r:embed="rId51"/>
                     <a:stretch>
                       <a:fillRect/>
                     </a:stretch>
@@ -21639,7 +21684,7 @@
                     <pic:cNvPicPr/>
                   </pic:nvPicPr>
                   <pic:blipFill>
-                    <a:blip r:embed="rId51"/>
+                    <a:blip r:embed="rId52"/>
                     <a:stretch>
                       <a:fillRect/>
                     </a:stretch>
@@ -21694,7 +21739,7 @@
                     <pic:cNvPicPr/>
                   </pic:nvPicPr>
                   <pic:blipFill>
-                    <a:blip r:embed="rId52"/>
+                    <a:blip r:embed="rId53"/>
                     <a:stretch>
                       <a:fillRect/>
                     </a:stretch>
@@ -21752,7 +21797,7 @@
                     <pic:cNvPicPr/>
                   </pic:nvPicPr>
                   <pic:blipFill rotWithShape="1">
-                    <a:blip r:embed="rId53"/>
+                    <a:blip r:embed="rId54"/>
                     <a:srcRect b="10896"/>
                     <a:stretch/>
                   </pic:blipFill>
@@ -21821,7 +21866,7 @@
                     <pic:cNvPicPr/>
                   </pic:nvPicPr>
                   <pic:blipFill>
-                    <a:blip r:embed="rId54"/>
+                    <a:blip r:embed="rId55"/>
                     <a:stretch>
                       <a:fillRect/>
                     </a:stretch>
@@ -21876,7 +21921,7 @@
                     <pic:cNvPicPr/>
                   </pic:nvPicPr>
                   <pic:blipFill>
-                    <a:blip r:embed="rId55"/>
+                    <a:blip r:embed="rId56"/>
                     <a:stretch>
                       <a:fillRect/>
                     </a:stretch>
@@ -21931,7 +21976,7 @@
                     <pic:cNvPicPr/>
                   </pic:nvPicPr>
                   <pic:blipFill>
-                    <a:blip r:embed="rId56"/>
+                    <a:blip r:embed="rId57"/>
                     <a:stretch>
                       <a:fillRect/>
                     </a:stretch>
@@ -21986,7 +22031,7 @@
                     <pic:cNvPicPr/>
                   </pic:nvPicPr>
                   <pic:blipFill>
-                    <a:blip r:embed="rId57"/>
+                    <a:blip r:embed="rId58"/>
                     <a:stretch>
                       <a:fillRect/>
                     </a:stretch>
@@ -22041,7 +22086,7 @@
                     <pic:cNvPicPr/>
                   </pic:nvPicPr>
                   <pic:blipFill>
-                    <a:blip r:embed="rId58"/>
+                    <a:blip r:embed="rId59"/>
                     <a:stretch>
                       <a:fillRect/>
                     </a:stretch>
@@ -22097,7 +22142,7 @@
                     <pic:cNvPicPr/>
                   </pic:nvPicPr>
                   <pic:blipFill>
-                    <a:blip r:embed="rId59"/>
+                    <a:blip r:embed="rId60"/>
                     <a:stretch>
                       <a:fillRect/>
                     </a:stretch>
@@ -22152,7 +22197,7 @@
                     <pic:cNvPicPr/>
                   </pic:nvPicPr>
                   <pic:blipFill>
-                    <a:blip r:embed="rId60"/>
+                    <a:blip r:embed="rId61"/>
                     <a:stretch>
                       <a:fillRect/>
                     </a:stretch>
@@ -22208,7 +22253,7 @@
                     <pic:cNvPicPr/>
                   </pic:nvPicPr>
                   <pic:blipFill>
-                    <a:blip r:embed="rId61"/>
+                    <a:blip r:embed="rId62"/>
                     <a:stretch>
                       <a:fillRect/>
                     </a:stretch>
@@ -22263,7 +22308,7 @@
                     <pic:cNvPicPr/>
                   </pic:nvPicPr>
                   <pic:blipFill>
-                    <a:blip r:embed="rId62"/>
+                    <a:blip r:embed="rId63"/>
                     <a:stretch>
                       <a:fillRect/>
                     </a:stretch>
@@ -22304,7 +22349,7 @@
     </w:p>
     <w:p/>
     <w:sectPr>
-      <w:footerReference w:type="default" r:id="rId63"/>
+      <w:footerReference w:type="default" r:id="rId64"/>
       <w:pgSz w:w="12240" w:h="15840"/>
       <w:pgMar w:top="1440" w:right="1440" w:bottom="1440" w:left="1440" w:header="720" w:footer="720" w:gutter="0"/>
       <w:pgNumType w:start="1"/>

</xml_diff>

<commit_message>
actualizo la tabla de contenido con los rquisiitos para la entrega final
</commit_message>
<xml_diff>
--- a/Documento final/Documento final proyecto BD transporte.docx
+++ b/Documento final/Documento final proyecto BD transporte.docx
@@ -1086,13 +1086,7 @@
         <w:rPr>
           <w:b/>
         </w:rPr>
-        <w:t>Levantamiento de información</w:t>
-      </w:r>
-      <w:r>
-        <w:rPr>
-          <w:b/>
-        </w:rPr>
-        <w:t xml:space="preserve"> </w:t>
+        <w:t xml:space="preserve">Levantamiento de información </w:t>
       </w:r>
       <w:r>
         <w:rPr>
@@ -2854,15 +2848,7 @@
               </w:rPr>
             </w:pPr>
             <w:r>
-              <w:t xml:space="preserve">Desarrollo de consultas clave, </w:t>
-            </w:r>
-            <w:proofErr w:type="spellStart"/>
-            <w:r>
-              <w:t>triggers</w:t>
-            </w:r>
-            <w:proofErr w:type="spellEnd"/>
-            <w:r>
-              <w:t xml:space="preserve"> y procedimientos para facturación, vehículos, conductores, clientes y gastos promedio, tanto en SQL como en MongoDB.</w:t>
+              <w:t>Desarrollo de consultas clave, triggers y procedimientos para facturación, vehículos, conductores, clientes y gastos promedio, tanto en SQL como en MongoDB.</w:t>
             </w:r>
           </w:p>
         </w:tc>
@@ -3308,13 +3294,8 @@
             <w:pPr>
               <w:spacing w:after="160"/>
             </w:pPr>
-            <w:proofErr w:type="spellStart"/>
-            <w:r>
-              <w:t>Backend</w:t>
-            </w:r>
-            <w:proofErr w:type="spellEnd"/>
-            <w:r>
-              <w:t xml:space="preserve"> </w:t>
+            <w:r>
+              <w:t xml:space="preserve">Backend </w:t>
             </w:r>
           </w:p>
         </w:tc>
@@ -3419,11 +3400,9 @@
             <w:pPr>
               <w:spacing w:after="160"/>
             </w:pPr>
-            <w:proofErr w:type="gramStart"/>
             <w:r>
               <w:t>Zoom</w:t>
             </w:r>
-            <w:proofErr w:type="gramEnd"/>
           </w:p>
         </w:tc>
       </w:tr>
@@ -3717,13 +3696,7 @@
         <w:rPr>
           <w:b/>
         </w:rPr>
-        <w:t>Primera s</w:t>
-      </w:r>
-      <w:r>
-        <w:rPr>
-          <w:b/>
-        </w:rPr>
-        <w:t>olución por Juan Arroyo</w:t>
+        <w:t>Primera solución por Juan Arroyo</w:t>
       </w:r>
     </w:p>
     <w:p>
@@ -3820,7 +3793,7 @@
         </w:rPr>
         <w:lastRenderedPageBreak/>
         <w:drawing>
-          <wp:inline distT="0" distB="0" distL="0" distR="0" wp14:anchorId="2D628569" wp14:editId="3DF7B3DC">
+          <wp:inline distT="0" distB="0" distL="0" distR="0" wp14:anchorId="2D628569" wp14:editId="7B34B6D9">
             <wp:extent cx="4630057" cy="3039217"/>
             <wp:effectExtent l="0" t="0" r="0" b="8890"/>
             <wp:docPr id="1514789008" name="Imagen 2" descr="Diagrama&#10;&#10;El contenido generado por IA puede ser incorrecto."/>
@@ -4531,21 +4504,7 @@
         <w:rPr>
           <w:bCs/>
         </w:rPr>
-        <w:t xml:space="preserve">información como multas de un conductor, valor de un </w:t>
-      </w:r>
-      <w:proofErr w:type="spellStart"/>
-      <w:r>
-        <w:rPr>
-          <w:bCs/>
-        </w:rPr>
-        <w:t>Soat</w:t>
-      </w:r>
-      <w:proofErr w:type="spellEnd"/>
-      <w:r>
-        <w:rPr>
-          <w:bCs/>
-        </w:rPr>
-        <w:t>, reparaciones de un vehículo etc. Con el fin de tomar decisiones importantes tales como despedir un conductor, vender un vehículo o fijar el precio de determinado viaje basándose en los gastos que este conlleva</w:t>
+        <w:t>información como multas de un conductor, valor de un Soat, reparaciones de un vehículo etc. Con el fin de tomar decisiones importantes tales como despedir un conductor, vender un vehículo o fijar el precio de determinado viaje basándose en los gastos que este conlleva</w:t>
       </w:r>
     </w:p>
     <w:p>
@@ -4613,13 +4572,8 @@
         <w:jc w:val="both"/>
       </w:pPr>
       <w:r>
-        <w:t xml:space="preserve">La información de cada viaje es definida por lugar de salida y llegada junto con duración, no se especificará cual es </w:t>
-      </w:r>
-      <w:proofErr w:type="gramStart"/>
-      <w:r>
-        <w:t>la ruta a tomar</w:t>
-      </w:r>
-      <w:proofErr w:type="gramEnd"/>
+        <w:t>La información de cada viaje es definida por lugar de salida y llegada junto con duración, no se especificará cual es la ruta a tomar</w:t>
+      </w:r>
     </w:p>
     <w:p>
       <w:pPr>
@@ -4664,25 +4618,8 @@
         <w:jc w:val="both"/>
       </w:pPr>
       <w:r>
-        <w:t xml:space="preserve">Se uso la metodología </w:t>
-      </w:r>
-      <w:proofErr w:type="spellStart"/>
-      <w:r>
-        <w:t>kanban</w:t>
-      </w:r>
-      <w:proofErr w:type="spellEnd"/>
-      <w:r>
-        <w:t xml:space="preserve">, y le evidencia </w:t>
-      </w:r>
-      <w:proofErr w:type="spellStart"/>
-      <w:r>
-        <w:t>esta</w:t>
-      </w:r>
-      <w:proofErr w:type="spellEnd"/>
-      <w:r>
-        <w:t xml:space="preserve"> en el siguiente </w:t>
-      </w:r>
-      <w:proofErr w:type="gramStart"/>
+        <w:t xml:space="preserve">Se uso la metodología kanban, y le evidencia esta en el siguiente </w:t>
+      </w:r>
       <w:r>
         <w:rPr>
           <w:b/>
@@ -4690,7 +4627,6 @@
         </w:rPr>
         <w:t>link</w:t>
       </w:r>
-      <w:proofErr w:type="gramEnd"/>
       <w:r>
         <w:t xml:space="preserve">: </w:t>
       </w:r>
@@ -4780,29 +4716,7 @@
           <w:szCs w:val="24"/>
           <w:lang w:val="es-CO"/>
         </w:rPr>
-        <w:t xml:space="preserve">LEVANTAMIENTO DE </w:t>
-      </w:r>
-      <w:proofErr w:type="gramStart"/>
-      <w:r>
-        <w:rPr>
-          <w:b/>
-          <w:bCs/>
-          <w:sz w:val="24"/>
-          <w:szCs w:val="24"/>
-          <w:lang w:val="es-CO"/>
-        </w:rPr>
-        <w:t>INFORMACIÓN  Y</w:t>
-      </w:r>
-      <w:proofErr w:type="gramEnd"/>
-      <w:r>
-        <w:rPr>
-          <w:b/>
-          <w:bCs/>
-          <w:sz w:val="24"/>
-          <w:szCs w:val="24"/>
-          <w:lang w:val="es-CO"/>
-        </w:rPr>
-        <w:t xml:space="preserve"> </w:t>
+        <w:t xml:space="preserve">LEVANTAMIENTO DE INFORMACIÓN  Y </w:t>
       </w:r>
       <w:r>
         <w:rPr>
@@ -17773,25 +17687,7 @@
                 <w:color w:val="000000"/>
                 <w:lang w:val="es-CO"/>
               </w:rPr>
-              <w:t xml:space="preserve"> </w:t>
-            </w:r>
-            <w:proofErr w:type="spellStart"/>
-            <w:r>
-              <w:rPr>
-                <w:rFonts w:ascii="Aptos Narrow" w:eastAsia="Times New Roman" w:hAnsi="Aptos Narrow" w:cs="Times New Roman"/>
-                <w:color w:val="000000"/>
-                <w:lang w:val="es-CO"/>
-              </w:rPr>
-              <w:t>GastoFactura</w:t>
-            </w:r>
-            <w:proofErr w:type="spellEnd"/>
-            <w:r>
-              <w:rPr>
-                <w:rFonts w:ascii="Aptos Narrow" w:eastAsia="Times New Roman" w:hAnsi="Aptos Narrow" w:cs="Times New Roman"/>
-                <w:color w:val="000000"/>
-                <w:lang w:val="es-CO"/>
-              </w:rPr>
-              <w:t xml:space="preserve"> de una factura para poder evidenciar como se pasa de "Valor viaje" a "utilidades viaje"</w:t>
+              <w:t xml:space="preserve"> GastoFactura de una factura para poder evidenciar como se pasa de "Valor viaje" a "utilidades viaje"</w:t>
             </w:r>
           </w:p>
         </w:tc>
@@ -20593,7 +20489,7 @@
           <w:noProof/>
         </w:rPr>
         <w:drawing>
-          <wp:anchor distT="0" distB="0" distL="114300" distR="114300" simplePos="0" relativeHeight="251658246" behindDoc="0" locked="0" layoutInCell="1" allowOverlap="1" wp14:anchorId="1086B9DA" wp14:editId="24A12F80">
+          <wp:anchor distT="0" distB="0" distL="114300" distR="114300" simplePos="0" relativeHeight="251658246" behindDoc="0" locked="0" layoutInCell="1" allowOverlap="1" wp14:anchorId="1086B9DA" wp14:editId="1BD5FC17">
             <wp:simplePos x="0" y="0"/>
             <wp:positionH relativeFrom="column">
               <wp:posOffset>4051935</wp:posOffset>
@@ -21256,13 +21152,8 @@
         <w:shd w:val="clear" w:color="auto" w:fill="FFFFFF"/>
         <w:spacing w:after="160"/>
       </w:pPr>
-      <w:proofErr w:type="gramStart"/>
-      <w:r>
-        <w:t>Tabla conductor</w:t>
-      </w:r>
-      <w:proofErr w:type="gramEnd"/>
-      <w:r>
-        <w:t>:</w:t>
+      <w:r>
+        <w:t>Tabla conductor:</w:t>
       </w:r>
     </w:p>
     <w:p>
@@ -21594,13 +21485,8 @@
         <w:spacing w:after="160"/>
       </w:pPr>
       <w:r>
-        <w:t xml:space="preserve">Tabla </w:t>
-      </w:r>
-      <w:proofErr w:type="spellStart"/>
-      <w:r>
-        <w:t>GastoFactura</w:t>
-      </w:r>
-      <w:proofErr w:type="spellEnd"/>
+        <w:t>Tabla GastoFactura</w:t>
+      </w:r>
     </w:p>
     <w:p>
       <w:pPr>
@@ -21654,15 +21540,7 @@
         <w:spacing w:after="160"/>
       </w:pPr>
       <w:r>
-        <w:t xml:space="preserve">Sobre las consultas especificas a continuación se </w:t>
-      </w:r>
-      <w:proofErr w:type="gramStart"/>
-      <w:r>
-        <w:t>mostraran</w:t>
-      </w:r>
-      <w:proofErr w:type="gramEnd"/>
-      <w:r>
-        <w:t xml:space="preserve"> las 7 más relevantes que son: consultar clientes que sean de tipo jurídico, consultar conductores con alguna multa, consultar el viaje con mayor número de escalas, consultar gastos correspondientes a multas, consultar gastos correspondientes a reparaciones del vehículo, consultar conductores inactivos y consultar los 5 conductores con mayor número de viajes.</w:t>
+        <w:t>Sobre las consultas especificas a continuación se mostraran las 7 más relevantes que son: consultar clientes que sean de tipo jurídico, consultar conductores con alguna multa, consultar el viaje con mayor número de escalas, consultar gastos correspondientes a multas, consultar gastos correspondientes a reparaciones del vehículo, consultar conductores inactivos y consultar los 5 conductores con mayor número de viajes.</w:t>
       </w:r>
     </w:p>
     <w:p>
@@ -21741,7 +21619,6 @@
           <w:lang w:val="en-US"/>
         </w:rPr>
       </w:pPr>
-      <w:proofErr w:type="spellStart"/>
       <w:r>
         <w:rPr>
           <w:lang w:val="en-US"/>
@@ -21752,14 +21629,7 @@
         <w:rPr>
           <w:lang w:val="en-US"/>
         </w:rPr>
-        <w:t>sultado</w:t>
-      </w:r>
-      <w:proofErr w:type="spellEnd"/>
-      <w:r>
-        <w:rPr>
-          <w:lang w:val="en-US"/>
-        </w:rPr>
-        <w:t xml:space="preserve"> consulta 1</w:t>
+        <w:t>sultado consulta 1</w:t>
       </w:r>
     </w:p>
     <w:p>
@@ -21925,19 +21795,11 @@
           <w:lang w:val="en-US"/>
         </w:rPr>
       </w:pPr>
-      <w:proofErr w:type="spellStart"/>
       <w:r>
         <w:rPr>
           <w:lang w:val="en-US"/>
         </w:rPr>
-        <w:t>Resultado</w:t>
-      </w:r>
-      <w:proofErr w:type="spellEnd"/>
-      <w:r>
-        <w:rPr>
-          <w:lang w:val="en-US"/>
-        </w:rPr>
-        <w:t xml:space="preserve"> consulta 2:</w:t>
+        <w:t>Resultado consulta 2:</w:t>
       </w:r>
     </w:p>
     <w:p>
@@ -22581,15 +22443,7 @@
         <w:spacing w:after="160"/>
       </w:pPr>
       <w:r>
-        <w:t xml:space="preserve">En el caso de las modificaciones la primera que surgió fue la de agregar el campo </w:t>
-      </w:r>
-      <w:proofErr w:type="spellStart"/>
-      <w:r>
-        <w:t>Eps</w:t>
-      </w:r>
-      <w:proofErr w:type="spellEnd"/>
-      <w:r>
-        <w:t xml:space="preserve"> a la tabla conductores puesto que fue un campo sugerido por la docente que nos pareció bastante correcto pero que no estaba en la tabla creada inicialmente</w:t>
+        <w:t>En el caso de las modificaciones la primera que surgió fue la de agregar el campo Eps a la tabla conductores puesto que fue un campo sugerido por la docente que nos pareció bastante correcto pero que no estaba en la tabla creada inicialmente</w:t>
       </w:r>
     </w:p>
     <w:p>
@@ -22659,23 +22513,7 @@
         <w:spacing w:after="160"/>
       </w:pPr>
       <w:r>
-        <w:t xml:space="preserve">Ocurrió algo similar con la tabla gasto, donde estaba registrado un nombre conciso del gasto para poder identificarlo de manera </w:t>
-      </w:r>
-      <w:proofErr w:type="gramStart"/>
-      <w:r>
-        <w:t>sencilla</w:t>
-      </w:r>
-      <w:proofErr w:type="gramEnd"/>
-      <w:r>
-        <w:t xml:space="preserve"> pero en caso de necesitar una mayor profundidad, como por ejemplo el nombre “frenos” era fácil de identificar como un gasto referente a </w:t>
-      </w:r>
-      <w:proofErr w:type="gramStart"/>
-      <w:r>
-        <w:t>vehículo</w:t>
-      </w:r>
-      <w:proofErr w:type="gramEnd"/>
-      <w:r>
-        <w:t xml:space="preserve"> pero difícil saber si era un cambio total o un ajuste, para esto se agregó el campo “descripción gasto”</w:t>
+        <w:t>Ocurrió algo similar con la tabla gasto, donde estaba registrado un nombre conciso del gasto para poder identificarlo de manera sencilla pero en caso de necesitar una mayor profundidad, como por ejemplo el nombre “frenos” era fácil de identificar como un gasto referente a vehículo pero difícil saber si era un cambio total o un ajuste, para esto se agregó el campo “descripción gasto”</w:t>
       </w:r>
     </w:p>
     <w:p>
@@ -22739,23 +22577,7 @@
         <w:spacing w:after="160"/>
       </w:pPr>
       <w:r>
-        <w:t xml:space="preserve">Las demás modificaciones que surgieron se realizaron porque había registros realizados de manera incorrecta y era </w:t>
-      </w:r>
-      <w:proofErr w:type="spellStart"/>
-      <w:r>
-        <w:t>mas</w:t>
-      </w:r>
-      <w:proofErr w:type="spellEnd"/>
-      <w:r>
-        <w:t xml:space="preserve"> eficiente realizar un </w:t>
-      </w:r>
-      <w:proofErr w:type="spellStart"/>
-      <w:r>
-        <w:t>update</w:t>
-      </w:r>
-      <w:proofErr w:type="spellEnd"/>
-      <w:r>
-        <w:t xml:space="preserve"> a volver a realizar las inserciones desde 0. </w:t>
+        <w:t xml:space="preserve">Las demás modificaciones que surgieron se realizaron porque había registros realizados de manera incorrecta y era mas eficiente realizar un update a volver a realizar las inserciones desde 0. </w:t>
       </w:r>
     </w:p>
     <w:p>
@@ -22985,47 +22807,7 @@
         <w:spacing w:after="160"/>
       </w:pPr>
       <w:r>
-        <w:t xml:space="preserve">Para las consultas </w:t>
-      </w:r>
-      <w:proofErr w:type="spellStart"/>
-      <w:r>
-        <w:t>multitablas</w:t>
-      </w:r>
-      <w:proofErr w:type="spellEnd"/>
-      <w:r>
-        <w:t xml:space="preserve"> la mayoría de estas se realizaron en la tabla factura, ya que como se </w:t>
-      </w:r>
-      <w:proofErr w:type="spellStart"/>
-      <w:r>
-        <w:t>menciono</w:t>
-      </w:r>
-      <w:proofErr w:type="spellEnd"/>
-      <w:r>
-        <w:t xml:space="preserve"> anteriormente esta es la que relaciona la mayor cantidad de clientes, sin embargo, otro parte se </w:t>
-      </w:r>
-      <w:proofErr w:type="spellStart"/>
-      <w:r>
-        <w:t>realizo</w:t>
-      </w:r>
-      <w:proofErr w:type="spellEnd"/>
-      <w:r>
-        <w:t xml:space="preserve"> en la tabla </w:t>
-      </w:r>
-      <w:proofErr w:type="spellStart"/>
-      <w:r>
-        <w:t>GastoFactura</w:t>
-      </w:r>
-      <w:proofErr w:type="spellEnd"/>
-      <w:r>
-        <w:t xml:space="preserve">, Tabla que surgió durante la normalización y contenía información específica sobre el valor de los gastos que </w:t>
-      </w:r>
-      <w:proofErr w:type="spellStart"/>
-      <w:r>
-        <w:t>surgian</w:t>
-      </w:r>
-      <w:proofErr w:type="spellEnd"/>
-      <w:r>
-        <w:t xml:space="preserve"> en determinado viaje</w:t>
+        <w:t>Para las consultas multitablas la mayoría de estas se realizaron en la tabla factura, ya que como se menciono anteriormente esta es la que relaciona la mayor cantidad de clientes, sin embargo, otro parte se realizo en la tabla GastoFactura, Tabla que surgió durante la normalización y contenía información específica sobre el valor de los gastos que surgian en determinado viaje</w:t>
       </w:r>
     </w:p>
     <w:p>
@@ -23199,15 +22981,7 @@
         <w:spacing w:after="160"/>
       </w:pPr>
       <w:r>
-        <w:t xml:space="preserve">Además de estas consultas se realizaron procedimientos almacenados, vistas y </w:t>
-      </w:r>
-      <w:proofErr w:type="spellStart"/>
-      <w:r>
-        <w:t>triggers</w:t>
-      </w:r>
-      <w:proofErr w:type="spellEnd"/>
-      <w:r>
-        <w:t xml:space="preserve"> que agilizaban consultas, actualizaciones o modificaciones automáticas que serían parte del día a día de nuestro cliente.</w:t>
+        <w:t>Además de estas consultas se realizaron procedimientos almacenados, vistas y triggers que agilizaban consultas, actualizaciones o modificaciones automáticas que serían parte del día a día de nuestro cliente.</w:t>
       </w:r>
     </w:p>
     <w:p>
@@ -23272,15 +23046,7 @@
         <w:spacing w:after="160"/>
       </w:pPr>
       <w:r>
-        <w:t xml:space="preserve">Script 2, procedimiento para consultar toda la </w:t>
-      </w:r>
-      <w:proofErr w:type="spellStart"/>
-      <w:r>
-        <w:t>informacion</w:t>
-      </w:r>
-      <w:proofErr w:type="spellEnd"/>
-      <w:r>
-        <w:t xml:space="preserve"> de un conductor especifico.</w:t>
+        <w:t>Script 2, procedimiento para consultar toda la informacion de un conductor especifico.</w:t>
       </w:r>
     </w:p>
     <w:p>
@@ -23335,23 +23101,7 @@
         <w:spacing w:after="160"/>
       </w:pPr>
       <w:r>
-        <w:t xml:space="preserve">Script </w:t>
-      </w:r>
-      <w:proofErr w:type="gramStart"/>
-      <w:r>
-        <w:t>3,procedimiento</w:t>
-      </w:r>
-      <w:proofErr w:type="gramEnd"/>
-      <w:r>
-        <w:t xml:space="preserve"> para actualizar la </w:t>
-      </w:r>
-      <w:proofErr w:type="spellStart"/>
-      <w:r>
-        <w:t>eps</w:t>
-      </w:r>
-      <w:proofErr w:type="spellEnd"/>
-      <w:r>
-        <w:t xml:space="preserve"> de determinado conductor.</w:t>
+        <w:t>Script 3,procedimiento para actualizar la eps de determinado conductor.</w:t>
       </w:r>
     </w:p>
     <w:p>
@@ -23533,23 +23283,7 @@
         <w:spacing w:after="160"/>
       </w:pPr>
       <w:r>
-        <w:t xml:space="preserve">Script 6, vista que desde factura permite consultar la </w:t>
-      </w:r>
-      <w:proofErr w:type="spellStart"/>
-      <w:r>
-        <w:t>informacion</w:t>
-      </w:r>
-      <w:proofErr w:type="spellEnd"/>
-      <w:r>
-        <w:t xml:space="preserve"> completa, con nombre del conductor los clientes, placa del </w:t>
-      </w:r>
-      <w:proofErr w:type="spellStart"/>
-      <w:r>
-        <w:t>vehiculo</w:t>
-      </w:r>
-      <w:proofErr w:type="spellEnd"/>
-      <w:r>
-        <w:t xml:space="preserve"> etc.</w:t>
+        <w:t>Script 6, vista que desde factura permite consultar la informacion completa, con nombre del conductor los clientes, placa del vehiculo etc.</w:t>
       </w:r>
     </w:p>
     <w:p>
@@ -23770,15 +23504,7 @@
       </w:pPr>
       <w:r>
         <w:lastRenderedPageBreak/>
-        <w:t xml:space="preserve">Script 8, vista que permite consultar todos los gastos de una factura incluyendo su valor, </w:t>
-      </w:r>
-      <w:proofErr w:type="spellStart"/>
-      <w:r>
-        <w:t>descripcion</w:t>
-      </w:r>
-      <w:proofErr w:type="spellEnd"/>
-      <w:r>
-        <w:t xml:space="preserve"> y tipo </w:t>
+        <w:t xml:space="preserve">Script 8, vista que permite consultar todos los gastos de una factura incluyendo su valor, descripcion y tipo </w:t>
       </w:r>
     </w:p>
     <w:p>
@@ -23888,29 +23614,8 @@
         <w:spacing w:after="160"/>
       </w:pPr>
       <w:r>
-        <w:t xml:space="preserve">Script 9, </w:t>
-      </w:r>
-      <w:proofErr w:type="spellStart"/>
-      <w:r>
-        <w:t>trigger</w:t>
-      </w:r>
-      <w:proofErr w:type="spellEnd"/>
-      <w:r>
-        <w:t xml:space="preserve"> que de manera automática añade 1 al </w:t>
-      </w:r>
-      <w:proofErr w:type="spellStart"/>
-      <w:r>
-        <w:t>numero</w:t>
-      </w:r>
-      <w:proofErr w:type="spellEnd"/>
-      <w:r>
-        <w:t xml:space="preserve"> de reparaciones a un vehículo una vez se realice una inserción con tipo de gasto 1 en </w:t>
-      </w:r>
-      <w:proofErr w:type="spellStart"/>
-      <w:r>
-        <w:t>gastoFactura</w:t>
-      </w:r>
-      <w:proofErr w:type="spellEnd"/>
+        <w:t>Script 9, trigger que de manera automática añade 1 al numero de reparaciones a un vehículo una vez se realice una inserción con tipo de gasto 1 en gastoFactura</w:t>
+      </w:r>
     </w:p>
     <w:p>
       <w:pPr>
@@ -23965,29 +23670,8 @@
         <w:spacing w:after="160"/>
       </w:pPr>
       <w:r>
-        <w:t xml:space="preserve">Script 9, </w:t>
-      </w:r>
-      <w:proofErr w:type="spellStart"/>
-      <w:r>
-        <w:t>trigger</w:t>
-      </w:r>
-      <w:proofErr w:type="spellEnd"/>
-      <w:r>
-        <w:t xml:space="preserve"> que de manera automática añade 1 al </w:t>
-      </w:r>
-      <w:proofErr w:type="spellStart"/>
-      <w:r>
-        <w:t>numero</w:t>
-      </w:r>
-      <w:proofErr w:type="spellEnd"/>
-      <w:r>
-        <w:t xml:space="preserve"> de multas de un conductor una vez se realice una inserción con tipo de gasto 2 en </w:t>
-      </w:r>
-      <w:proofErr w:type="spellStart"/>
-      <w:r>
-        <w:t>gastoFactura</w:t>
-      </w:r>
-      <w:proofErr w:type="spellEnd"/>
+        <w:t>Script 9, trigger que de manera automática añade 1 al numero de multas de un conductor una vez se realice una inserción con tipo de gasto 2 en gastoFactura</w:t>
+      </w:r>
     </w:p>
     <w:p>
       <w:pPr>
@@ -26656,6 +26340,7 @@
   <w:style w:type="character" w:default="1" w:styleId="Fuentedeprrafopredeter">
     <w:name w:val="Default Paragraph Font"/>
     <w:uiPriority w:val="1"/>
+    <w:semiHidden/>
     <w:unhideWhenUsed/>
   </w:style>
   <w:style w:type="table" w:default="1" w:styleId="Tablanormal">

</xml_diff>